<commit_message>
typos & participant numbers changed
</commit_message>
<xml_diff>
--- a/_book/template.docx
+++ b/_book/template.docx
@@ -18,10 +18,7 @@
         <w:t xml:space="preserve">Submit final version with complete portfolio on - </w:t>
       </w:r>
       <w:r>
-        <w:t>1</w:t>
-      </w:r>
-      <w:r>
-        <w:t>5</w:t>
+        <w:t>15</w:t>
       </w:r>
       <w:r>
         <w:t>.04.2</w:t>
@@ -33,6 +30,7 @@
         <w:t xml:space="preserve"> 10am</w:t>
       </w:r>
     </w:p>
+    <w:p/>
     <w:p>
       <w:pPr>
         <w:rPr>
@@ -100,7 +98,13 @@
         </w:numPr>
       </w:pPr>
       <w:r>
-        <w:t xml:space="preserve">Past an image of </w:t>
+        <w:t>Past</w:t>
+      </w:r>
+      <w:r>
+        <w:t>e</w:t>
+      </w:r>
+      <w:r>
+        <w:t xml:space="preserve"> an image of </w:t>
       </w:r>
       <w:r>
         <w:t xml:space="preserve">the grand average ERP </w:t>
@@ -437,6 +441,9 @@
         <w:t xml:space="preserve">endogenous </w:t>
       </w:r>
       <w:r>
+        <w:t xml:space="preserve">and exogenous </w:t>
+      </w:r>
+      <w:r>
         <w:t>visual spatial attention.</w:t>
       </w:r>
       <w:r>
@@ -470,13 +477,10 @@
         <w:t xml:space="preserve"> </w:t>
       </w:r>
       <w:r>
-        <w:t>5</w:t>
-      </w:r>
-      <w:r>
-        <w:t>2</w:t>
-      </w:r>
-      <w:r>
-        <w:t xml:space="preserve"> participants</w:t>
+        <w:t xml:space="preserve">48 </w:t>
+      </w:r>
+      <w:r>
+        <w:t>participants</w:t>
       </w:r>
       <w:r>
         <w:t>.</w:t>
@@ -530,321 +534,12 @@
       <w:r>
         <w:rPr>
           <w:noProof/>
-          <w:lang w:eastAsia="en-GB"/>
         </w:rPr>
         <w:drawing>
-          <wp:inline distT="0" distB="0" distL="0" distR="0" wp14:anchorId="15ABA9FB" wp14:editId="0E2D4EE3">
-            <wp:extent cx="5287010" cy="2539775"/>
-            <wp:effectExtent l="0" t="0" r="0" b="0"/>
-            <wp:docPr id="3" name="Picture 3"/>
-            <wp:cNvGraphicFramePr>
-              <a:graphicFrameLocks xmlns:a="http://schemas.openxmlformats.org/drawingml/2006/main" noChangeAspect="1"/>
-            </wp:cNvGraphicFramePr>
-            <a:graphic xmlns:a="http://schemas.openxmlformats.org/drawingml/2006/main">
-              <a:graphicData uri="http://schemas.openxmlformats.org/drawingml/2006/picture">
-                <pic:pic xmlns:pic="http://schemas.openxmlformats.org/drawingml/2006/picture">
-                  <pic:nvPicPr>
-                    <pic:cNvPr id="0" name="Picture 4"/>
-                    <pic:cNvPicPr>
-                      <a:picLocks noChangeAspect="1" noChangeArrowheads="1"/>
-                    </pic:cNvPicPr>
-                  </pic:nvPicPr>
-                  <pic:blipFill rotWithShape="1">
-                    <a:blip r:embed="rId11">
-                      <a:extLst>
-                        <a:ext uri="{28A0092B-C50C-407E-A947-70E740481C1C}">
-                          <a14:useLocalDpi xmlns:a14="http://schemas.microsoft.com/office/drawing/2010/main" val="0"/>
-                        </a:ext>
-                      </a:extLst>
-                    </a:blip>
-                    <a:srcRect l="5542" t="8257" r="2892"/>
-                    <a:stretch/>
-                  </pic:blipFill>
-                  <pic:spPr bwMode="auto">
-                    <a:xfrm>
-                      <a:off x="0" y="0"/>
-                      <a:ext cx="5295598" cy="2543901"/>
-                    </a:xfrm>
-                    <a:prstGeom prst="rect">
-                      <a:avLst/>
-                    </a:prstGeom>
-                    <a:noFill/>
-                    <a:ln>
-                      <a:noFill/>
-                    </a:ln>
-                    <a:extLst>
-                      <a:ext uri="{53640926-AAD7-44D8-BBD7-CCE9431645EC}">
-                        <a14:shadowObscured xmlns:a14="http://schemas.microsoft.com/office/drawing/2010/main"/>
-                      </a:ext>
-                    </a:extLst>
-                  </pic:spPr>
-                </pic:pic>
-              </a:graphicData>
-            </a:graphic>
-          </wp:inline>
-        </w:drawing>
-      </w:r>
-    </w:p>
-    <w:p>
-      <w:pPr>
-        <w:jc w:val="center"/>
-        <w:rPr>
-          <w:sz w:val="20"/>
-        </w:rPr>
-      </w:pPr>
-      <w:r>
-        <w:rPr>
-          <w:b/>
-          <w:sz w:val="20"/>
-        </w:rPr>
-        <w:t>Figure</w:t>
-      </w:r>
-      <w:r>
-        <w:rPr>
-          <w:b/>
-          <w:sz w:val="20"/>
-        </w:rPr>
-        <w:t xml:space="preserve"> </w:t>
-      </w:r>
-      <w:r>
-        <w:rPr>
-          <w:b/>
-          <w:sz w:val="20"/>
-        </w:rPr>
-        <w:t>1</w:t>
-      </w:r>
-      <w:r>
-        <w:rPr>
-          <w:b/>
-          <w:sz w:val="20"/>
-        </w:rPr>
-        <w:t>.</w:t>
-      </w:r>
-      <w:r>
-        <w:rPr>
-          <w:sz w:val="20"/>
-        </w:rPr>
-        <w:t xml:space="preserve"> Schematic view of events in a trial. Note: IS</w:t>
-      </w:r>
-      <w:r>
-        <w:rPr>
-          <w:sz w:val="20"/>
-        </w:rPr>
-        <w:t>I= inter stimulus interval, ITI=</w:t>
-      </w:r>
-      <w:r>
-        <w:rPr>
-          <w:sz w:val="20"/>
-        </w:rPr>
-        <w:t>Inter trial interval</w:t>
-      </w:r>
-      <w:r>
-        <w:rPr>
-          <w:sz w:val="20"/>
-        </w:rPr>
-        <w:t>.</w:t>
-      </w:r>
-    </w:p>
-    <w:p/>
-    <w:p>
-      <w:pPr>
-        <w:jc w:val="both"/>
-      </w:pPr>
-      <w:r>
-        <w:t>In th</w:t>
-      </w:r>
-      <w:r>
-        <w:t>is</w:t>
-      </w:r>
-      <w:r>
-        <w:t xml:space="preserve"> experiment, </w:t>
-      </w:r>
-      <w:r>
-        <w:t xml:space="preserve">participants </w:t>
-      </w:r>
-      <w:r>
-        <w:t xml:space="preserve">were seated in front of </w:t>
-      </w:r>
-      <w:r>
-        <w:t xml:space="preserve">a </w:t>
-      </w:r>
-      <w:r>
-        <w:t xml:space="preserve">monitor which displayed </w:t>
-      </w:r>
-      <w:r>
-        <w:t>visual stimuli. The participants</w:t>
-      </w:r>
-      <w:r>
-        <w:t>’</w:t>
-      </w:r>
-      <w:r>
-        <w:t xml:space="preserve"> task in the experiment was to respond</w:t>
-      </w:r>
-      <w:r>
-        <w:t>, as quickly as possible,</w:t>
-      </w:r>
-      <w:r>
-        <w:t xml:space="preserve"> by pressing the </w:t>
-      </w:r>
-      <w:r>
-        <w:t>s</w:t>
-      </w:r>
-      <w:r>
-        <w:t xml:space="preserve">pace bar, as soon as they detected a target (an </w:t>
-      </w:r>
-      <w:r>
-        <w:t>‘</w:t>
-      </w:r>
-      <w:r>
-        <w:t>X</w:t>
-      </w:r>
-      <w:r>
-        <w:t>’</w:t>
-      </w:r>
-      <w:r>
-        <w:t>)</w:t>
-      </w:r>
-      <w:r>
-        <w:t xml:space="preserve"> </w:t>
-      </w:r>
-      <w:r>
-        <w:t>(See Figure 1 for a schematic view of events in a trial)</w:t>
-      </w:r>
-      <w:r>
-        <w:t xml:space="preserve">. The target could be presented to the left or right of a fixation cross. </w:t>
-      </w:r>
-      <w:r>
-        <w:t xml:space="preserve">There were two conditions; Attention and Neutral. In the Attention condition participants were provided with a cue (an arrow) which </w:t>
-      </w:r>
-      <w:r>
-        <w:t xml:space="preserve">informed </w:t>
-      </w:r>
-      <w:r>
-        <w:t>the participant</w:t>
-      </w:r>
-      <w:r>
-        <w:t>s</w:t>
-      </w:r>
-      <w:r>
-        <w:t xml:space="preserve"> </w:t>
-      </w:r>
-      <w:r>
-        <w:t xml:space="preserve">as </w:t>
-      </w:r>
-      <w:r>
-        <w:t xml:space="preserve">to which side </w:t>
-      </w:r>
-      <w:r>
-        <w:t xml:space="preserve">the target would appear. After 1500 ms the target (the </w:t>
-      </w:r>
-      <w:r>
-        <w:t>‘</w:t>
-      </w:r>
-      <w:r>
-        <w:t>X</w:t>
-      </w:r>
-      <w:r>
-        <w:t>’</w:t>
-      </w:r>
-      <w:r>
-        <w:t xml:space="preserve">) then appeared at the </w:t>
-      </w:r>
-      <w:r>
-        <w:t>side indicated by the cue</w:t>
-      </w:r>
-      <w:r>
-        <w:t>,</w:t>
-      </w:r>
-      <w:r>
-        <w:t xml:space="preserve"> and the participant responded. In the neutral condition, instead of an arrow, the cue was a triangle. The triangle did not provide any information about the side </w:t>
-      </w:r>
-      <w:r>
-        <w:t xml:space="preserve">(left or right) </w:t>
-      </w:r>
-      <w:r>
-        <w:t>the target would appear.</w:t>
-      </w:r>
-      <w:r>
-        <w:t xml:space="preserve"> </w:t>
-      </w:r>
-      <w:r>
-        <w:t>After the participant had responded, there was an inter</w:t>
-      </w:r>
-      <w:r>
-        <w:t xml:space="preserve">val </w:t>
-      </w:r>
-      <w:r>
-        <w:t xml:space="preserve"> (</w:t>
-      </w:r>
-      <w:r>
-        <w:t>3000-4000 ms</w:t>
-      </w:r>
-      <w:r>
-        <w:t xml:space="preserve">) before the next trial started. </w:t>
-      </w:r>
-      <w:r>
-        <w:t xml:space="preserve">The participant was instructed to fixate their eyes on the central fixation cross throughout the experiment. </w:t>
-      </w:r>
-      <w:r>
-        <w:t>Thus, in the Attention condition, participants were told to expect the target on one side, without moving their eyes</w:t>
-      </w:r>
-      <w:r>
-        <w:t xml:space="preserve"> away from the centre</w:t>
-      </w:r>
-      <w:r>
-        <w:t xml:space="preserve">. </w:t>
-      </w:r>
-      <w:r>
-        <w:t>There were 60 trials in each condition.</w:t>
-      </w:r>
-    </w:p>
-    <w:p/>
-    <w:p/>
-    <w:p>
-      <w:pPr>
-        <w:rPr>
-          <w:u w:val="single"/>
-        </w:rPr>
-      </w:pPr>
-    </w:p>
-    <w:p>
-      <w:pPr>
-        <w:rPr>
-          <w:b/>
-          <w:u w:val="single"/>
-        </w:rPr>
-      </w:pPr>
-      <w:r>
-        <w:rPr>
-          <w:b/>
-          <w:u w:val="single"/>
-        </w:rPr>
-        <w:lastRenderedPageBreak/>
-        <w:t>Data</w:t>
-      </w:r>
-      <w:r>
-        <w:rPr>
-          <w:b/>
-          <w:u w:val="single"/>
-        </w:rPr>
-        <w:t xml:space="preserve"> </w:t>
-      </w:r>
-    </w:p>
-    <w:p>
-      <w:pPr>
-        <w:keepLines/>
-        <w:jc w:val="center"/>
-      </w:pPr>
-      <w:r>
-        <w:rPr>
-          <w:noProof/>
-          <w:lang w:eastAsia="en-GB"/>
-        </w:rPr>
-        <w:drawing>
-          <wp:inline distT="0" distB="0" distL="0" distR="0" wp14:anchorId="31D86C66" wp14:editId="097D4880">
-            <wp:extent cx="5267092" cy="5036820"/>
-            <wp:effectExtent l="0" t="0" r="0" b="0"/>
-            <wp:docPr id="1" name="Picture 1"/>
+          <wp:inline distT="0" distB="0" distL="0" distR="0" wp14:anchorId="5281FD6A" wp14:editId="67D9A96C">
+            <wp:extent cx="5059680" cy="2425896"/>
+            <wp:effectExtent l="0" t="0" r="7620" b="0"/>
+            <wp:docPr id="1108961167" name="Picture 1"/>
             <wp:cNvGraphicFramePr>
               <a:graphicFrameLocks xmlns:a="http://schemas.openxmlformats.org/drawingml/2006/main" noChangeAspect="1"/>
             </wp:cNvGraphicFramePr>
@@ -853,6 +548,444 @@
                 <pic:pic xmlns:pic="http://schemas.openxmlformats.org/drawingml/2006/picture">
                   <pic:nvPicPr>
                     <pic:cNvPr id="0" name="Picture 2"/>
+                    <pic:cNvPicPr>
+                      <a:picLocks noChangeAspect="1" noChangeArrowheads="1"/>
+                    </pic:cNvPicPr>
+                  </pic:nvPicPr>
+                  <pic:blipFill>
+                    <a:blip r:embed="rId11" cstate="print">
+                      <a:extLst>
+                        <a:ext uri="{28A0092B-C50C-407E-A947-70E740481C1C}">
+                          <a14:useLocalDpi xmlns:a14="http://schemas.microsoft.com/office/drawing/2010/main" val="0"/>
+                        </a:ext>
+                      </a:extLst>
+                    </a:blip>
+                    <a:srcRect/>
+                    <a:stretch>
+                      <a:fillRect/>
+                    </a:stretch>
+                  </pic:blipFill>
+                  <pic:spPr bwMode="auto">
+                    <a:xfrm>
+                      <a:off x="0" y="0"/>
+                      <a:ext cx="5068733" cy="2430236"/>
+                    </a:xfrm>
+                    <a:prstGeom prst="rect">
+                      <a:avLst/>
+                    </a:prstGeom>
+                    <a:noFill/>
+                  </pic:spPr>
+                </pic:pic>
+              </a:graphicData>
+            </a:graphic>
+          </wp:inline>
+        </w:drawing>
+      </w:r>
+    </w:p>
+    <w:p>
+      <w:pPr>
+        <w:jc w:val="center"/>
+        <w:rPr>
+          <w:sz w:val="20"/>
+        </w:rPr>
+      </w:pPr>
+      <w:r>
+        <w:rPr>
+          <w:b/>
+          <w:sz w:val="20"/>
+        </w:rPr>
+        <w:t>Figure</w:t>
+      </w:r>
+      <w:r>
+        <w:rPr>
+          <w:b/>
+          <w:sz w:val="20"/>
+        </w:rPr>
+        <w:t xml:space="preserve"> </w:t>
+      </w:r>
+      <w:r>
+        <w:rPr>
+          <w:b/>
+          <w:sz w:val="20"/>
+        </w:rPr>
+        <w:t>1</w:t>
+      </w:r>
+      <w:r>
+        <w:rPr>
+          <w:b/>
+          <w:sz w:val="20"/>
+        </w:rPr>
+        <w:t>.</w:t>
+      </w:r>
+      <w:r>
+        <w:rPr>
+          <w:sz w:val="20"/>
+        </w:rPr>
+        <w:t xml:space="preserve"> Schematic view of events in a trial. Note: IS</w:t>
+      </w:r>
+      <w:r>
+        <w:rPr>
+          <w:sz w:val="20"/>
+        </w:rPr>
+        <w:t>I= inter stimulus interval, ITI=</w:t>
+      </w:r>
+      <w:r>
+        <w:rPr>
+          <w:sz w:val="20"/>
+        </w:rPr>
+        <w:t>Inter trial interval</w:t>
+      </w:r>
+      <w:r>
+        <w:rPr>
+          <w:sz w:val="20"/>
+        </w:rPr>
+        <w:t>.</w:t>
+      </w:r>
+      <w:r>
+        <w:rPr>
+          <w:sz w:val="20"/>
+        </w:rPr>
+        <w:t xml:space="preserve"> Note – the figure only depicts a cued trial in each </w:t>
+      </w:r>
+      <w:r>
+        <w:rPr>
+          <w:sz w:val="20"/>
+        </w:rPr>
+        <w:t>task</w:t>
+      </w:r>
+      <w:r>
+        <w:rPr>
+          <w:sz w:val="20"/>
+        </w:rPr>
+        <w:t xml:space="preserve"> as an example. </w:t>
+      </w:r>
+    </w:p>
+    <w:p/>
+    <w:p>
+      <w:pPr>
+        <w:jc w:val="both"/>
+      </w:pPr>
+      <w:r>
+        <w:t>In th</w:t>
+      </w:r>
+      <w:r>
+        <w:t>is</w:t>
+      </w:r>
+      <w:r>
+        <w:t xml:space="preserve"> experiment, </w:t>
+      </w:r>
+      <w:r>
+        <w:t xml:space="preserve">participants </w:t>
+      </w:r>
+      <w:r>
+        <w:t xml:space="preserve">were seated in front of </w:t>
+      </w:r>
+      <w:r>
+        <w:t xml:space="preserve">a </w:t>
+      </w:r>
+      <w:r>
+        <w:t xml:space="preserve">monitor which displayed </w:t>
+      </w:r>
+      <w:r>
+        <w:t>visual stimuli. The participants</w:t>
+      </w:r>
+      <w:r>
+        <w:t>’</w:t>
+      </w:r>
+      <w:r>
+        <w:t xml:space="preserve"> task in the experiment was to respond</w:t>
+      </w:r>
+      <w:r>
+        <w:t>, as quickly as possible,</w:t>
+      </w:r>
+      <w:r>
+        <w:t xml:space="preserve"> by pressing the </w:t>
+      </w:r>
+      <w:r>
+        <w:t>s</w:t>
+      </w:r>
+      <w:r>
+        <w:t xml:space="preserve">pace bar, as soon as they detected a target (an </w:t>
+      </w:r>
+      <w:r>
+        <w:t>‘</w:t>
+      </w:r>
+      <w:r>
+        <w:t>X</w:t>
+      </w:r>
+      <w:r>
+        <w:t>’</w:t>
+      </w:r>
+      <w:r>
+        <w:t>)</w:t>
+      </w:r>
+      <w:r>
+        <w:t xml:space="preserve"> </w:t>
+      </w:r>
+      <w:r>
+        <w:t>(See Figure 1 for a schematic view of events in a trial)</w:t>
+      </w:r>
+      <w:r>
+        <w:t xml:space="preserve">. The target could be presented to the left or right of a fixation cross. </w:t>
+      </w:r>
+      <w:r>
+        <w:t xml:space="preserve">There were two </w:t>
+      </w:r>
+      <w:proofErr w:type="gramStart"/>
+      <w:r>
+        <w:t>tasks</w:t>
+      </w:r>
+      <w:r>
+        <w:t>;</w:t>
+      </w:r>
+      <w:proofErr w:type="gramEnd"/>
+      <w:r>
+        <w:t xml:space="preserve"> </w:t>
+      </w:r>
+      <w:r>
+        <w:t>endogenous and exogenous attention</w:t>
+      </w:r>
+      <w:r>
+        <w:t xml:space="preserve">. In the </w:t>
+      </w:r>
+      <w:r>
+        <w:t xml:space="preserve">endogenous attention </w:t>
+      </w:r>
+      <w:proofErr w:type="gramStart"/>
+      <w:r>
+        <w:t xml:space="preserve">task, </w:t>
+      </w:r>
+      <w:r>
+        <w:t xml:space="preserve"> participants</w:t>
+      </w:r>
+      <w:proofErr w:type="gramEnd"/>
+      <w:r>
+        <w:t xml:space="preserve"> were provided with a </w:t>
+      </w:r>
+      <w:r>
+        <w:t xml:space="preserve">central </w:t>
+      </w:r>
+      <w:r>
+        <w:t xml:space="preserve">cue (an arrow) which </w:t>
+      </w:r>
+      <w:r>
+        <w:t xml:space="preserve">informed </w:t>
+      </w:r>
+      <w:r>
+        <w:t>the participant</w:t>
+      </w:r>
+      <w:r>
+        <w:t>s</w:t>
+      </w:r>
+      <w:r>
+        <w:t xml:space="preserve"> </w:t>
+      </w:r>
+      <w:r>
+        <w:t xml:space="preserve">as </w:t>
+      </w:r>
+      <w:r>
+        <w:t xml:space="preserve">to which side </w:t>
+      </w:r>
+      <w:r>
+        <w:t xml:space="preserve">the target would appear. After 1500 </w:t>
+      </w:r>
+      <w:proofErr w:type="spellStart"/>
+      <w:r>
+        <w:t>ms</w:t>
+      </w:r>
+      <w:proofErr w:type="spellEnd"/>
+      <w:r>
+        <w:t xml:space="preserve"> the target (the </w:t>
+      </w:r>
+      <w:r>
+        <w:t>‘</w:t>
+      </w:r>
+      <w:r>
+        <w:t>X</w:t>
+      </w:r>
+      <w:r>
+        <w:t>’</w:t>
+      </w:r>
+      <w:r>
+        <w:t xml:space="preserve">) then appeared at the </w:t>
+      </w:r>
+      <w:r>
+        <w:t>side indicated by the cue</w:t>
+      </w:r>
+      <w:r>
+        <w:t xml:space="preserve"> </w:t>
+      </w:r>
+      <w:r>
+        <w:t>75</w:t>
+      </w:r>
+      <w:r>
+        <w:t>% of the time</w:t>
+      </w:r>
+      <w:r>
+        <w:t xml:space="preserve"> and 2</w:t>
+      </w:r>
+      <w:r>
+        <w:t>5</w:t>
+      </w:r>
+      <w:r>
+        <w:t xml:space="preserve"> % of trials, the target appeared at the opposite side </w:t>
+      </w:r>
+      <w:r>
+        <w:t>of that indicated by the cue</w:t>
+      </w:r>
+      <w:r>
+        <w:t xml:space="preserve"> </w:t>
+      </w:r>
+      <w:proofErr w:type="gramStart"/>
+      <w:r>
+        <w:t>In</w:t>
+      </w:r>
+      <w:proofErr w:type="gramEnd"/>
+      <w:r>
+        <w:t xml:space="preserve"> the </w:t>
+      </w:r>
+      <w:r>
+        <w:t>exogenous task</w:t>
+      </w:r>
+      <w:r>
+        <w:t xml:space="preserve">, </w:t>
+      </w:r>
+      <w:r>
+        <w:t>the</w:t>
+      </w:r>
+      <w:r>
+        <w:t xml:space="preserve"> cue was a </w:t>
+      </w:r>
+      <w:r>
+        <w:t>square and appeared to the right or left of the fixation cross</w:t>
+      </w:r>
+      <w:r>
+        <w:t xml:space="preserve">. The </w:t>
+      </w:r>
+      <w:r>
+        <w:t xml:space="preserve">square </w:t>
+      </w:r>
+      <w:r>
+        <w:t xml:space="preserve">did not provide any information about the side </w:t>
+      </w:r>
+      <w:r>
+        <w:t xml:space="preserve">(left or right) </w:t>
+      </w:r>
+      <w:r>
+        <w:t>the target would appear.</w:t>
+      </w:r>
+      <w:r>
+        <w:t xml:space="preserve"> The target could appear at the same or opposite side to the cue (50%).</w:t>
+      </w:r>
+      <w:r>
+        <w:t xml:space="preserve"> </w:t>
+      </w:r>
+      <w:r>
+        <w:t>After the participant had responded, there was an inter</w:t>
+      </w:r>
+      <w:r>
+        <w:t xml:space="preserve">val </w:t>
+      </w:r>
+      <w:r>
+        <w:t>(</w:t>
+      </w:r>
+      <w:r>
+        <w:t xml:space="preserve">3000-4000 </w:t>
+      </w:r>
+      <w:proofErr w:type="spellStart"/>
+      <w:r>
+        <w:t>ms</w:t>
+      </w:r>
+      <w:proofErr w:type="spellEnd"/>
+      <w:r>
+        <w:t xml:space="preserve">) before the next trial started. </w:t>
+      </w:r>
+      <w:r>
+        <w:t xml:space="preserve">The participant was instructed to fixate their eyes on the central fixation cross throughout the experiment. </w:t>
+      </w:r>
+      <w:r>
+        <w:t xml:space="preserve">Thus, in the </w:t>
+      </w:r>
+      <w:r>
+        <w:t>endogenous attention task</w:t>
+      </w:r>
+      <w:r>
+        <w:t>, participants were told to expect the target on one side, without moving their eyes</w:t>
+      </w:r>
+      <w:r>
+        <w:t xml:space="preserve"> away from the centre</w:t>
+      </w:r>
+      <w:r>
+        <w:t xml:space="preserve">. </w:t>
+      </w:r>
+      <w:r>
+        <w:t xml:space="preserve">There were </w:t>
+      </w:r>
+      <w:r>
+        <w:t>1</w:t>
+      </w:r>
+      <w:r>
+        <w:t>4</w:t>
+      </w:r>
+      <w:r>
+        <w:t xml:space="preserve">0 </w:t>
+      </w:r>
+      <w:r>
+        <w:t xml:space="preserve">trials in each </w:t>
+      </w:r>
+      <w:r>
+        <w:t>task</w:t>
+      </w:r>
+      <w:r>
+        <w:t>.</w:t>
+      </w:r>
+    </w:p>
+    <w:p/>
+    <w:p>
+      <w:pPr>
+        <w:rPr>
+          <w:b/>
+          <w:u w:val="single"/>
+        </w:rPr>
+      </w:pPr>
+      <w:r>
+        <w:rPr>
+          <w:b/>
+          <w:u w:val="single"/>
+        </w:rPr>
+        <w:lastRenderedPageBreak/>
+        <w:t>Data</w:t>
+      </w:r>
+      <w:r>
+        <w:rPr>
+          <w:b/>
+          <w:u w:val="single"/>
+        </w:rPr>
+        <w:t xml:space="preserve"> </w:t>
+      </w:r>
+    </w:p>
+    <w:p>
+      <w:pPr>
+        <w:keepLines/>
+        <w:jc w:val="center"/>
+      </w:pPr>
+      <w:r>
+        <w:rPr>
+          <w:noProof/>
+        </w:rPr>
+        <w:drawing>
+          <wp:inline distT="0" distB="0" distL="0" distR="0" wp14:anchorId="5B6D5E3C" wp14:editId="79913EB7">
+            <wp:extent cx="5781772" cy="5638800"/>
+            <wp:effectExtent l="0" t="0" r="9525" b="0"/>
+            <wp:docPr id="388387271" name="Picture 4"/>
+            <wp:cNvGraphicFramePr>
+              <a:graphicFrameLocks xmlns:a="http://schemas.openxmlformats.org/drawingml/2006/main" noChangeAspect="1"/>
+            </wp:cNvGraphicFramePr>
+            <a:graphic xmlns:a="http://schemas.openxmlformats.org/drawingml/2006/main">
+              <a:graphicData uri="http://schemas.openxmlformats.org/drawingml/2006/picture">
+                <pic:pic xmlns:pic="http://schemas.openxmlformats.org/drawingml/2006/picture">
+                  <pic:nvPicPr>
+                    <pic:cNvPr id="0" name="Picture 5"/>
                     <pic:cNvPicPr>
                       <a:picLocks noChangeAspect="1" noChangeArrowheads="1"/>
                     </pic:cNvPicPr>
@@ -873,7 +1006,7 @@
                   <pic:spPr bwMode="auto">
                     <a:xfrm>
                       <a:off x="0" y="0"/>
-                      <a:ext cx="5268733" cy="5038389"/>
+                      <a:ext cx="5783975" cy="5640949"/>
                     </a:xfrm>
                     <a:prstGeom prst="rect">
                       <a:avLst/>
@@ -936,13 +1069,25 @@
         <w:rPr>
           <w:sz w:val="20"/>
         </w:rPr>
-        <w:t xml:space="preserve">but for different conditions. Both graphs are locked to the onset of the cue (either the arrow or the </w:t>
-      </w:r>
-      <w:r>
-        <w:rPr>
-          <w:sz w:val="20"/>
-        </w:rPr>
-        <w:t>triangle</w:t>
+        <w:t xml:space="preserve">but for different </w:t>
+      </w:r>
+      <w:r>
+        <w:rPr>
+          <w:sz w:val="20"/>
+        </w:rPr>
+        <w:t>tasks</w:t>
+      </w:r>
+      <w:r>
+        <w:rPr>
+          <w:sz w:val="20"/>
+        </w:rPr>
+        <w:t xml:space="preserve">. Both graphs are locked to the onset of the cue (either the arrow or the </w:t>
+      </w:r>
+      <w:r>
+        <w:rPr>
+          <w:sz w:val="20"/>
+        </w:rPr>
+        <w:t>square</w:t>
       </w:r>
       <w:r>
         <w:rPr>
@@ -956,11 +1101,19 @@
         </w:rPr>
         <w:t xml:space="preserve"> </w:t>
       </w:r>
-      <w:r>
-        <w:rPr>
-          <w:sz w:val="20"/>
-        </w:rPr>
-        <w:t xml:space="preserve">ms after the </w:t>
+      <w:proofErr w:type="spellStart"/>
+      <w:r>
+        <w:rPr>
+          <w:sz w:val="20"/>
+        </w:rPr>
+        <w:t>ms</w:t>
+      </w:r>
+      <w:proofErr w:type="spellEnd"/>
+      <w:r>
+        <w:rPr>
+          <w:sz w:val="20"/>
+        </w:rPr>
+        <w:t xml:space="preserve"> after the </w:t>
       </w:r>
       <w:r>
         <w:rPr>
@@ -972,7 +1125,25 @@
         <w:rPr>
           <w:sz w:val="20"/>
         </w:rPr>
-        <w:t>cue.  Graph A is the Attention condition</w:t>
+        <w:t xml:space="preserve">cue.  Graph A is the </w:t>
+      </w:r>
+      <w:r>
+        <w:rPr>
+          <w:sz w:val="20"/>
+        </w:rPr>
+        <w:t>endogenous</w:t>
+      </w:r>
+      <w:r>
+        <w:rPr>
+          <w:sz w:val="20"/>
+        </w:rPr>
+        <w:t xml:space="preserve"> </w:t>
+      </w:r>
+      <w:r>
+        <w:rPr>
+          <w:sz w:val="20"/>
+        </w:rPr>
+        <w:t>task</w:t>
       </w:r>
       <w:r>
         <w:rPr>
@@ -1044,19 +1215,91 @@
         <w:rPr>
           <w:sz w:val="20"/>
         </w:rPr>
-        <w:t>Graph B is the Neutral condition</w:t>
-      </w:r>
-      <w:r>
-        <w:rPr>
-          <w:sz w:val="20"/>
-        </w:rPr>
-        <w:t xml:space="preserve"> (the cue was a triangle)</w:t>
-      </w:r>
-      <w:r>
-        <w:rPr>
-          <w:sz w:val="20"/>
-        </w:rPr>
-        <w:t>. Assume differences between the graphs are statistically significant.</w:t>
+        <w:t xml:space="preserve">Graph B is the </w:t>
+      </w:r>
+      <w:r>
+        <w:rPr>
+          <w:sz w:val="20"/>
+        </w:rPr>
+        <w:t>exogenous</w:t>
+      </w:r>
+      <w:r>
+        <w:rPr>
+          <w:sz w:val="20"/>
+        </w:rPr>
+        <w:t xml:space="preserve"> </w:t>
+      </w:r>
+      <w:r>
+        <w:rPr>
+          <w:sz w:val="20"/>
+        </w:rPr>
+        <w:t>task</w:t>
+      </w:r>
+      <w:r>
+        <w:rPr>
+          <w:sz w:val="20"/>
+        </w:rPr>
+        <w:t xml:space="preserve"> </w:t>
+      </w:r>
+      <w:r>
+        <w:rPr>
+          <w:sz w:val="20"/>
+        </w:rPr>
+        <w:t xml:space="preserve">and </w:t>
+      </w:r>
+      <w:r>
+        <w:rPr>
+          <w:sz w:val="20"/>
+        </w:rPr>
+        <w:t xml:space="preserve">data </w:t>
+      </w:r>
+      <w:r>
+        <w:rPr>
+          <w:sz w:val="20"/>
+        </w:rPr>
+        <w:t xml:space="preserve">represents </w:t>
+      </w:r>
+      <w:r>
+        <w:rPr>
+          <w:sz w:val="20"/>
+        </w:rPr>
+        <w:t xml:space="preserve">when the cue was presented to the left of the fixation cross. </w:t>
+      </w:r>
+      <w:r>
+        <w:rPr>
+          <w:sz w:val="20"/>
+        </w:rPr>
+        <w:t xml:space="preserve">Assume differences between graphs </w:t>
+      </w:r>
+      <w:r>
+        <w:rPr>
+          <w:sz w:val="20"/>
+        </w:rPr>
+        <w:t xml:space="preserve">A and B </w:t>
+      </w:r>
+      <w:r>
+        <w:rPr>
+          <w:sz w:val="20"/>
+        </w:rPr>
+        <w:t>are statistically significant.</w:t>
+      </w:r>
+      <w:r>
+        <w:rPr>
+          <w:sz w:val="20"/>
+        </w:rPr>
+        <w:t xml:space="preserve"> Graph C represents response times (in milliseconds) </w:t>
+      </w:r>
+      <w:r>
+        <w:rPr>
+          <w:sz w:val="20"/>
+        </w:rPr>
+        <w:t xml:space="preserve">to the target in each task. </w:t>
+      </w:r>
+      <w:r>
+        <w:rPr>
+          <w:sz w:val="20"/>
+        </w:rPr>
+        <w:t xml:space="preserve">The asterisk represents significant difference between the conditions. </w:t>
       </w:r>
     </w:p>
     <w:p/>
@@ -1064,9 +1307,6 @@
     <w:p/>
     <w:p/>
     <w:p/>
-    <w:p/>
-    <w:p/>
-    <w:p/>
     <w:p>
       <w:pPr>
         <w:jc w:val="center"/>
@@ -1387,13 +1627,19 @@
         <w:rPr>
           <w:iCs/>
         </w:rPr>
-        <w:t>escribe the differences between the two conditions</w:t>
-      </w:r>
-      <w:r>
-        <w:rPr>
-          <w:iCs/>
-        </w:rPr>
-        <w:t xml:space="preserve"> and draw </w:t>
+        <w:t xml:space="preserve">escribe the differences between the two </w:t>
+      </w:r>
+      <w:r>
+        <w:rPr>
+          <w:iCs/>
+        </w:rPr>
+        <w:t xml:space="preserve">tasks </w:t>
+      </w:r>
+      <w:r>
+        <w:rPr>
+          <w:iCs/>
+        </w:rPr>
+        <w:t xml:space="preserve">and draw </w:t>
       </w:r>
       <w:r>
         <w:rPr>
@@ -1504,14 +1750,13 @@
       <w:r>
         <w:rPr>
           <w:noProof/>
-          <w:lang w:eastAsia="en-GB"/>
         </w:rPr>
         <w:lastRenderedPageBreak/>
         <w:drawing>
-          <wp:inline distT="0" distB="0" distL="0" distR="0" wp14:anchorId="6715F7B5" wp14:editId="699EC5B4">
-            <wp:extent cx="4526280" cy="2339340"/>
-            <wp:effectExtent l="0" t="0" r="7620" b="3810"/>
-            <wp:docPr id="2" name="Picture 2"/>
+          <wp:inline distT="0" distB="0" distL="0" distR="0" wp14:anchorId="397734A7" wp14:editId="23DB4BE7">
+            <wp:extent cx="5029835" cy="3267710"/>
+            <wp:effectExtent l="0" t="0" r="0" b="8890"/>
+            <wp:docPr id="1393546635" name="Picture 5"/>
             <wp:cNvGraphicFramePr>
               <a:graphicFrameLocks xmlns:a="http://schemas.openxmlformats.org/drawingml/2006/main" noChangeAspect="1"/>
             </wp:cNvGraphicFramePr>
@@ -1519,12 +1764,12 @@
               <a:graphicData uri="http://schemas.openxmlformats.org/drawingml/2006/picture">
                 <pic:pic xmlns:pic="http://schemas.openxmlformats.org/drawingml/2006/picture">
                   <pic:nvPicPr>
-                    <pic:cNvPr id="0" name="Picture 3"/>
+                    <pic:cNvPr id="0" name="Picture 6"/>
                     <pic:cNvPicPr>
                       <a:picLocks noChangeAspect="1" noChangeArrowheads="1"/>
                     </pic:cNvPicPr>
                   </pic:nvPicPr>
-                  <pic:blipFill rotWithShape="1">
+                  <pic:blipFill>
                     <a:blip r:embed="rId13">
                       <a:extLst>
                         <a:ext uri="{28A0092B-C50C-407E-A947-70E740481C1C}">
@@ -1532,26 +1777,20 @@
                         </a:ext>
                       </a:extLst>
                     </a:blip>
-                    <a:srcRect l="5303" t="17489" r="4709" b="10921"/>
-                    <a:stretch/>
+                    <a:srcRect/>
+                    <a:stretch>
+                      <a:fillRect/>
+                    </a:stretch>
                   </pic:blipFill>
                   <pic:spPr bwMode="auto">
                     <a:xfrm>
                       <a:off x="0" y="0"/>
-                      <a:ext cx="4526280" cy="2339340"/>
+                      <a:ext cx="5029835" cy="3267710"/>
                     </a:xfrm>
                     <a:prstGeom prst="rect">
                       <a:avLst/>
                     </a:prstGeom>
                     <a:noFill/>
-                    <a:ln>
-                      <a:noFill/>
-                    </a:ln>
-                    <a:extLst>
-                      <a:ext uri="{53640926-AAD7-44D8-BBD7-CCE9431645EC}">
-                        <a14:shadowObscured xmlns:a14="http://schemas.microsoft.com/office/drawing/2010/main"/>
-                      </a:ext>
-                    </a:extLst>
                   </pic:spPr>
                 </pic:pic>
               </a:graphicData>
@@ -1608,151 +1847,209 @@
         <w:rPr>
           <w:sz w:val="20"/>
         </w:rPr>
-        <w:t xml:space="preserve">for the Attention </w:t>
-      </w:r>
-      <w:r>
-        <w:rPr>
-          <w:sz w:val="20"/>
-        </w:rPr>
-        <w:t xml:space="preserve">condition (solid blue line) </w:t>
-      </w:r>
-      <w:r>
-        <w:rPr>
-          <w:sz w:val="20"/>
-        </w:rPr>
-        <w:t>and the Neutral condition</w:t>
-      </w:r>
+        <w:t xml:space="preserve">for the </w:t>
+      </w:r>
+      <w:r>
+        <w:rPr>
+          <w:sz w:val="20"/>
+        </w:rPr>
+        <w:t xml:space="preserve">endogenous attention task </w:t>
+      </w:r>
+      <w:r>
+        <w:rPr>
+          <w:sz w:val="20"/>
+        </w:rPr>
+        <w:t xml:space="preserve">(solid blue line) </w:t>
+      </w:r>
+      <w:r>
+        <w:rPr>
+          <w:sz w:val="20"/>
+        </w:rPr>
+        <w:t xml:space="preserve">and the </w:t>
+      </w:r>
+      <w:r>
+        <w:rPr>
+          <w:sz w:val="20"/>
+        </w:rPr>
+        <w:t xml:space="preserve">exogenous task </w:t>
+      </w:r>
+      <w:r>
+        <w:rPr>
+          <w:sz w:val="20"/>
+        </w:rPr>
+        <w:t>(red dashed line)</w:t>
+      </w:r>
+      <w:r>
+        <w:rPr>
+          <w:sz w:val="20"/>
+        </w:rPr>
+        <w:t xml:space="preserve">. </w:t>
+      </w:r>
+      <w:r>
+        <w:rPr>
+          <w:sz w:val="20"/>
+        </w:rPr>
+        <w:t>The figure shows</w:t>
+      </w:r>
+      <w:r>
+        <w:rPr>
+          <w:sz w:val="20"/>
+        </w:rPr>
+        <w:t xml:space="preserve"> the </w:t>
+      </w:r>
+      <w:r>
+        <w:rPr>
+          <w:sz w:val="20"/>
+        </w:rPr>
+        <w:t xml:space="preserve">ERPs when </w:t>
+      </w:r>
+      <w:r>
+        <w:rPr>
+          <w:sz w:val="20"/>
+        </w:rPr>
+        <w:t xml:space="preserve">the target appeared </w:t>
+      </w:r>
+      <w:r>
+        <w:rPr>
+          <w:sz w:val="20"/>
+        </w:rPr>
+        <w:t>on</w:t>
+      </w:r>
+      <w:r>
+        <w:rPr>
+          <w:sz w:val="20"/>
+        </w:rPr>
+        <w:t xml:space="preserve"> the left. In the Attention condition</w:t>
+      </w:r>
+      <w:r>
+        <w:rPr>
+          <w:sz w:val="20"/>
+        </w:rPr>
+        <w:t xml:space="preserve"> the target was preceded by an informative arrow </w:t>
+      </w:r>
+      <w:r>
+        <w:rPr>
+          <w:sz w:val="20"/>
+        </w:rPr>
+        <w:t xml:space="preserve">(pointing left) </w:t>
+      </w:r>
+      <w:r>
+        <w:rPr>
+          <w:sz w:val="20"/>
+        </w:rPr>
+        <w:t xml:space="preserve">and </w:t>
+      </w:r>
+      <w:r>
+        <w:rPr>
+          <w:sz w:val="20"/>
+        </w:rPr>
+        <w:t>in</w:t>
+      </w:r>
+      <w:r>
+        <w:rPr>
+          <w:sz w:val="20"/>
+        </w:rPr>
+        <w:t xml:space="preserve"> t</w:t>
+      </w:r>
+      <w:r>
+        <w:rPr>
+          <w:sz w:val="20"/>
+        </w:rPr>
+        <w:t>h</w:t>
+      </w:r>
+      <w:r>
+        <w:rPr>
+          <w:sz w:val="20"/>
+        </w:rPr>
+        <w:t xml:space="preserve">e </w:t>
+      </w:r>
+      <w:r>
+        <w:rPr>
+          <w:sz w:val="20"/>
+        </w:rPr>
+        <w:t xml:space="preserve">exogenous task </w:t>
+      </w:r>
+      <w:r>
+        <w:rPr>
+          <w:sz w:val="20"/>
+        </w:rPr>
+        <w:t xml:space="preserve">the target was preceded by an </w:t>
+      </w:r>
+      <w:proofErr w:type="gramStart"/>
+      <w:r>
+        <w:rPr>
+          <w:sz w:val="20"/>
+        </w:rPr>
+        <w:t xml:space="preserve">uninformative </w:t>
+      </w:r>
+      <w:r>
+        <w:rPr>
+          <w:sz w:val="20"/>
+        </w:rPr>
+        <w:t xml:space="preserve"> square</w:t>
+      </w:r>
+      <w:proofErr w:type="gramEnd"/>
+      <w:r>
+        <w:rPr>
+          <w:sz w:val="20"/>
+        </w:rPr>
+        <w:t xml:space="preserve"> presented to the left</w:t>
+      </w:r>
+      <w:r>
+        <w:rPr>
+          <w:sz w:val="20"/>
+        </w:rPr>
+        <w:t xml:space="preserve">. </w:t>
+      </w:r>
+      <w:r>
+        <w:rPr>
+          <w:sz w:val="20"/>
+        </w:rPr>
+        <w:t>The waveforms</w:t>
+      </w:r>
+      <w:r>
+        <w:rPr>
+          <w:sz w:val="20"/>
+        </w:rPr>
+        <w:t xml:space="preserve"> represent ERP</w:t>
+      </w:r>
+      <w:r>
+        <w:rPr>
+          <w:sz w:val="20"/>
+        </w:rPr>
+        <w:t>s</w:t>
+      </w:r>
+      <w:r>
+        <w:rPr>
+          <w:sz w:val="20"/>
+        </w:rPr>
+        <w:t xml:space="preserve"> that </w:t>
+      </w:r>
+      <w:r>
+        <w:rPr>
+          <w:sz w:val="20"/>
+        </w:rPr>
+        <w:t>are</w:t>
+      </w:r>
+      <w:r>
+        <w:rPr>
+          <w:sz w:val="20"/>
+        </w:rPr>
+        <w:t xml:space="preserve"> locked to the target, </w:t>
+      </w:r>
+      <w:proofErr w:type="gramStart"/>
+      <w:r>
+        <w:rPr>
+          <w:sz w:val="20"/>
+        </w:rPr>
+        <w:t>that is to say that</w:t>
+      </w:r>
+      <w:proofErr w:type="gramEnd"/>
       <w:r>
         <w:rPr>
           <w:sz w:val="20"/>
         </w:rPr>
         <w:t xml:space="preserve"> </w:t>
-      </w:r>
-      <w:r>
-        <w:rPr>
-          <w:sz w:val="20"/>
-        </w:rPr>
-        <w:t>(red dashed line)</w:t>
-      </w:r>
-      <w:r>
-        <w:rPr>
-          <w:sz w:val="20"/>
-        </w:rPr>
-        <w:t xml:space="preserve">. </w:t>
-      </w:r>
-      <w:r>
-        <w:rPr>
-          <w:sz w:val="20"/>
-        </w:rPr>
-        <w:t>The figure shows</w:t>
-      </w:r>
-      <w:r>
-        <w:rPr>
-          <w:sz w:val="20"/>
-        </w:rPr>
-        <w:t xml:space="preserve"> the </w:t>
-      </w:r>
-      <w:r>
-        <w:rPr>
-          <w:sz w:val="20"/>
-        </w:rPr>
-        <w:t xml:space="preserve">ERPs when </w:t>
-      </w:r>
-      <w:r>
-        <w:rPr>
-          <w:sz w:val="20"/>
-        </w:rPr>
-        <w:t xml:space="preserve">the target appeared </w:t>
-      </w:r>
-      <w:r>
-        <w:rPr>
-          <w:sz w:val="20"/>
-        </w:rPr>
-        <w:t>on</w:t>
-      </w:r>
-      <w:r>
-        <w:rPr>
-          <w:sz w:val="20"/>
-        </w:rPr>
-        <w:t xml:space="preserve"> the left. In the Attention condition</w:t>
-      </w:r>
-      <w:r>
-        <w:rPr>
-          <w:sz w:val="20"/>
-        </w:rPr>
-        <w:t xml:space="preserve"> the target was preceded by an informative arrow </w:t>
-      </w:r>
-      <w:r>
-        <w:rPr>
-          <w:sz w:val="20"/>
-        </w:rPr>
-        <w:t xml:space="preserve">(pointing left) </w:t>
-      </w:r>
-      <w:r>
-        <w:rPr>
-          <w:sz w:val="20"/>
-        </w:rPr>
-        <w:t xml:space="preserve">and </w:t>
-      </w:r>
-      <w:r>
-        <w:rPr>
-          <w:sz w:val="20"/>
-        </w:rPr>
-        <w:t>in</w:t>
-      </w:r>
-      <w:r>
-        <w:rPr>
-          <w:sz w:val="20"/>
-        </w:rPr>
-        <w:t xml:space="preserve"> t</w:t>
-      </w:r>
-      <w:r>
-        <w:rPr>
-          <w:sz w:val="20"/>
-        </w:rPr>
-        <w:t>h</w:t>
-      </w:r>
-      <w:r>
-        <w:rPr>
-          <w:sz w:val="20"/>
-        </w:rPr>
-        <w:t xml:space="preserve">e Neutral condition the target was preceded by an uninformative triangle. </w:t>
-      </w:r>
-      <w:r>
-        <w:rPr>
-          <w:sz w:val="20"/>
-        </w:rPr>
-        <w:t>The waveforms</w:t>
-      </w:r>
-      <w:r>
-        <w:rPr>
-          <w:sz w:val="20"/>
-        </w:rPr>
-        <w:t xml:space="preserve"> represent ERP</w:t>
-      </w:r>
-      <w:r>
-        <w:rPr>
-          <w:sz w:val="20"/>
-        </w:rPr>
-        <w:t>s</w:t>
-      </w:r>
-      <w:r>
-        <w:rPr>
-          <w:sz w:val="20"/>
-        </w:rPr>
-        <w:t xml:space="preserve"> that </w:t>
-      </w:r>
-      <w:r>
-        <w:rPr>
-          <w:sz w:val="20"/>
-        </w:rPr>
-        <w:t>are</w:t>
-      </w:r>
-      <w:r>
-        <w:rPr>
-          <w:sz w:val="20"/>
-        </w:rPr>
-        <w:t xml:space="preserve"> locked to the target, that is to say that </w:t>
       </w:r>
       <w:r>
         <w:rPr>
@@ -3865,15 +4162,6 @@
 </file>
 
 <file path=customXml/item1.xml><?xml version="1.0" encoding="utf-8"?>
-<?mso-contentType ?>
-<FormTemplates xmlns="http://schemas.microsoft.com/sharepoint/v3/contenttype/forms">
-  <Display>DocumentLibraryForm</Display>
-  <Edit>DocumentLibraryForm</Edit>
-  <New>DocumentLibraryForm</New>
-</FormTemplates>
-</file>
-
-<file path=customXml/item2.xml><?xml version="1.0" encoding="utf-8"?>
 <ct:contentTypeSchema xmlns:ct="http://schemas.microsoft.com/office/2006/metadata/contentType" xmlns:ma="http://schemas.microsoft.com/office/2006/metadata/properties/metaAttributes" ct:_="" ma:_="" ma:contentTypeName="Document" ma:contentTypeID="0x010100F6B4D96855282F4181C2B95E62E8972A" ma:contentTypeVersion="27" ma:contentTypeDescription="Create a new document." ma:contentTypeScope="" ma:versionID="52498e69144de75e6afca0927e55f38f">
   <xsd:schema xmlns:xsd="http://www.w3.org/2001/XMLSchema" xmlns:xs="http://www.w3.org/2001/XMLSchema" xmlns:p="http://schemas.microsoft.com/office/2006/metadata/properties" xmlns:ns3="dd8b4b20-77ca-4dba-bfca-086644cf92ff" xmlns:ns4="8f5d3200-e961-4e85-96d9-a65cea9ae476" targetNamespace="http://schemas.microsoft.com/office/2006/metadata/properties" ma:root="true" ma:fieldsID="98c860eb18b89cd6953661fb54ce78ec" ns3:_="" ns4:_="">
     <xsd:import namespace="dd8b4b20-77ca-4dba-bfca-086644cf92ff"/>
@@ -4244,11 +4532,16 @@
 </ct:contentTypeSchema>
 </file>
 
-<file path=customXml/item3.xml><?xml version="1.0" encoding="utf-8"?>
-<b:Sources xmlns:b="http://schemas.openxmlformats.org/officeDocument/2006/bibliography" xmlns="http://schemas.openxmlformats.org/officeDocument/2006/bibliography" SelectedStyle="\APASixthEditionOfficeOnline.xsl" StyleName="APA" Version="6"/>
+<file path=customXml/item2.xml><?xml version="1.0" encoding="utf-8"?>
+<?mso-contentType ?>
+<FormTemplates xmlns="http://schemas.microsoft.com/sharepoint/v3/contenttype/forms">
+  <Display>DocumentLibraryForm</Display>
+  <Edit>DocumentLibraryForm</Edit>
+  <New>DocumentLibraryForm</New>
+</FormTemplates>
 </file>
 
-<file path=customXml/item4.xml><?xml version="1.0" encoding="utf-8"?>
+<file path=customXml/item3.xml><?xml version="1.0" encoding="utf-8"?>
 <p:properties xmlns:p="http://schemas.microsoft.com/office/2006/metadata/properties" xmlns:xsi="http://www.w3.org/2001/XMLSchema-instance" xmlns:pc="http://schemas.microsoft.com/office/infopath/2007/PartnerControls">
   <documentManagement>
     <DefaultSectionNames xmlns="dd8b4b20-77ca-4dba-bfca-086644cf92ff" xsi:nil="true"/>
@@ -4294,15 +4587,11 @@
 </p:properties>
 </file>
 
-<file path=customXml/itemProps1.xml><?xml version="1.0" encoding="utf-8"?>
-<ds:datastoreItem xmlns:ds="http://schemas.openxmlformats.org/officeDocument/2006/customXml" ds:itemID="{7DE2ED68-90D1-486B-86D3-42F8BC759D4F}">
-  <ds:schemaRefs>
-    <ds:schemaRef ds:uri="http://schemas.microsoft.com/sharepoint/v3/contenttype/forms"/>
-  </ds:schemaRefs>
-</ds:datastoreItem>
+<file path=customXml/item4.xml><?xml version="1.0" encoding="utf-8"?>
+<b:Sources xmlns:b="http://schemas.openxmlformats.org/officeDocument/2006/bibliography" xmlns="http://schemas.openxmlformats.org/officeDocument/2006/bibliography" SelectedStyle="\APASixthEditionOfficeOnline.xsl" StyleName="APA" Version="6"/>
 </file>
 
-<file path=customXml/itemProps2.xml><?xml version="1.0" encoding="utf-8"?>
+<file path=customXml/itemProps1.xml><?xml version="1.0" encoding="utf-8"?>
 <ds:datastoreItem xmlns:ds="http://schemas.openxmlformats.org/officeDocument/2006/customXml" ds:itemID="{F7F32C3B-2A34-41C3-AE58-4611F5A02235}">
   <ds:schemaRefs>
     <ds:schemaRef ds:uri="http://schemas.microsoft.com/office/2006/metadata/contentType"/>
@@ -4321,15 +4610,15 @@
 </ds:datastoreItem>
 </file>
 
-<file path=customXml/itemProps3.xml><?xml version="1.0" encoding="utf-8"?>
-<ds:datastoreItem xmlns:ds="http://schemas.openxmlformats.org/officeDocument/2006/customXml" ds:itemID="{E304CF3B-8691-4B89-A891-2D1762E600B3}">
+<file path=customXml/itemProps2.xml><?xml version="1.0" encoding="utf-8"?>
+<ds:datastoreItem xmlns:ds="http://schemas.openxmlformats.org/officeDocument/2006/customXml" ds:itemID="{7DE2ED68-90D1-486B-86D3-42F8BC759D4F}">
   <ds:schemaRefs>
-    <ds:schemaRef ds:uri="http://schemas.openxmlformats.org/officeDocument/2006/bibliography"/>
+    <ds:schemaRef ds:uri="http://schemas.microsoft.com/sharepoint/v3/contenttype/forms"/>
   </ds:schemaRefs>
 </ds:datastoreItem>
 </file>
 
-<file path=customXml/itemProps4.xml><?xml version="1.0" encoding="utf-8"?>
+<file path=customXml/itemProps3.xml><?xml version="1.0" encoding="utf-8"?>
 <ds:datastoreItem xmlns:ds="http://schemas.openxmlformats.org/officeDocument/2006/customXml" ds:itemID="{E0C5FAB6-3FF3-464C-A3ED-4DB4FC13AD40}">
   <ds:schemaRefs>
     <ds:schemaRef ds:uri="http://schemas.microsoft.com/office/2006/metadata/properties"/>
@@ -4337,4 +4626,12 @@
     <ds:schemaRef ds:uri="dd8b4b20-77ca-4dba-bfca-086644cf92ff"/>
   </ds:schemaRefs>
 </ds:datastoreItem>
+</file>
+
+<file path=customXml/itemProps4.xml><?xml version="1.0" encoding="utf-8"?>
+<ds:datastoreItem xmlns:ds="http://schemas.openxmlformats.org/officeDocument/2006/customXml" ds:itemID="{E304CF3B-8691-4B89-A891-2D1762E600B3}">
+  <ds:schemaRefs>
+    <ds:schemaRef ds:uri="http://schemas.openxmlformats.org/officeDocument/2006/bibliography"/>
+  </ds:schemaRefs>
+</ds:datastoreItem>
 </file>
</xml_diff>

<commit_message>
template updated to include ERP image
</commit_message>
<xml_diff>
--- a/_book/template.docx
+++ b/_book/template.docx
@@ -72,14 +72,7 @@
           <w:b/>
           <w:bCs/>
         </w:rPr>
-        <w:t>1</w:t>
-      </w:r>
-      <w:r>
-        <w:rPr>
-          <w:b/>
-          <w:bCs/>
-        </w:rPr>
-        <w:t>0</w:t>
+        <w:t>9</w:t>
       </w:r>
       <w:r>
         <w:rPr>
@@ -98,19 +91,76 @@
         </w:numPr>
       </w:pPr>
       <w:r>
-        <w:t>Past</w:t>
-      </w:r>
-      <w:r>
-        <w:t>e</w:t>
-      </w:r>
-      <w:r>
-        <w:t xml:space="preserve"> an image of </w:t>
+        <w:t xml:space="preserve">Below is </w:t>
+      </w:r>
+      <w:r>
+        <w:t xml:space="preserve">an image of </w:t>
       </w:r>
       <w:r>
         <w:t xml:space="preserve">the grand average ERP </w:t>
       </w:r>
       <w:r>
         <w:t>potential you generated from the Jones &amp; Ward (2019) data – this should include two conditions across all the participants you analysed.</w:t>
+      </w:r>
+    </w:p>
+    <w:p>
+      <w:pPr>
+        <w:pStyle w:val="ListParagraph"/>
+      </w:pPr>
+      <w:r>
+        <w:rPr>
+          <w:b/>
+          <w:bCs/>
+          <w:noProof/>
+        </w:rPr>
+        <w:drawing>
+          <wp:inline distT="0" distB="0" distL="0" distR="0" wp14:anchorId="7BD65D77" wp14:editId="69CC9AC2">
+            <wp:extent cx="3838470" cy="3190417"/>
+            <wp:effectExtent l="0" t="0" r="0" b="0"/>
+            <wp:docPr id="1014626742" name="Picture 1" descr="A graph of a rhythm&#10;&#10;Description automatically generated"/>
+            <wp:cNvGraphicFramePr>
+              <a:graphicFrameLocks xmlns:a="http://schemas.openxmlformats.org/drawingml/2006/main" noChangeAspect="1"/>
+            </wp:cNvGraphicFramePr>
+            <a:graphic xmlns:a="http://schemas.openxmlformats.org/drawingml/2006/main">
+              <a:graphicData uri="http://schemas.openxmlformats.org/drawingml/2006/picture">
+                <pic:pic xmlns:pic="http://schemas.openxmlformats.org/drawingml/2006/picture">
+                  <pic:nvPicPr>
+                    <pic:cNvPr id="1014626742" name="Picture 1" descr="A graph of a rhythm&#10;&#10;Description automatically generated"/>
+                    <pic:cNvPicPr>
+                      <a:picLocks noChangeAspect="1" noChangeArrowheads="1"/>
+                    </pic:cNvPicPr>
+                  </pic:nvPicPr>
+                  <pic:blipFill>
+                    <a:blip r:embed="rId11" cstate="print">
+                      <a:extLst>
+                        <a:ext uri="{28A0092B-C50C-407E-A947-70E740481C1C}">
+                          <a14:useLocalDpi xmlns:a14="http://schemas.microsoft.com/office/drawing/2010/main" val="0"/>
+                        </a:ext>
+                      </a:extLst>
+                    </a:blip>
+                    <a:srcRect/>
+                    <a:stretch>
+                      <a:fillRect/>
+                    </a:stretch>
+                  </pic:blipFill>
+                  <pic:spPr bwMode="auto">
+                    <a:xfrm>
+                      <a:off x="0" y="0"/>
+                      <a:ext cx="3864698" cy="3212217"/>
+                    </a:xfrm>
+                    <a:prstGeom prst="rect">
+                      <a:avLst/>
+                    </a:prstGeom>
+                    <a:noFill/>
+                    <a:ln>
+                      <a:noFill/>
+                    </a:ln>
+                  </pic:spPr>
+                </pic:pic>
+              </a:graphicData>
+            </a:graphic>
+          </wp:inline>
+        </w:drawing>
       </w:r>
     </w:p>
     <w:p>
@@ -386,7 +436,6 @@
         <w:jc w:val="both"/>
       </w:pPr>
       <w:r>
-        <w:lastRenderedPageBreak/>
         <w:t xml:space="preserve">The following questions </w:t>
       </w:r>
       <w:r>
@@ -553,7 +602,7 @@
                     </pic:cNvPicPr>
                   </pic:nvPicPr>
                   <pic:blipFill>
-                    <a:blip r:embed="rId11" cstate="print">
+                    <a:blip r:embed="rId12" cstate="print">
                       <a:extLst>
                         <a:ext uri="{28A0092B-C50C-407E-A947-70E740481C1C}">
                           <a14:useLocalDpi xmlns:a14="http://schemas.microsoft.com/office/drawing/2010/main" val="0"/>
@@ -666,6 +715,7 @@
         <w:jc w:val="both"/>
       </w:pPr>
       <w:r>
+        <w:lastRenderedPageBreak/>
         <w:t>In th</w:t>
       </w:r>
       <w:r>
@@ -731,91 +781,78 @@
       <w:r>
         <w:t xml:space="preserve">There were two </w:t>
       </w:r>
-      <w:proofErr w:type="gramStart"/>
       <w:r>
         <w:t>tasks</w:t>
       </w:r>
       <w:r>
-        <w:t>;</w:t>
-      </w:r>
-      <w:proofErr w:type="gramEnd"/>
+        <w:t xml:space="preserve">; </w:t>
+      </w:r>
+      <w:r>
+        <w:t>endogenous and exogenous attention</w:t>
+      </w:r>
+      <w:r>
+        <w:t xml:space="preserve">. In the </w:t>
+      </w:r>
+      <w:r>
+        <w:t xml:space="preserve">endogenous attention task, </w:t>
+      </w:r>
+      <w:r>
+        <w:t xml:space="preserve"> participants were provided with a </w:t>
+      </w:r>
+      <w:r>
+        <w:t xml:space="preserve">central </w:t>
+      </w:r>
+      <w:r>
+        <w:t xml:space="preserve">cue (an arrow) which </w:t>
+      </w:r>
+      <w:r>
+        <w:t xml:space="preserve">informed </w:t>
+      </w:r>
+      <w:r>
+        <w:t>the participant</w:t>
+      </w:r>
+      <w:r>
+        <w:t>s</w:t>
+      </w:r>
       <w:r>
         <w:t xml:space="preserve"> </w:t>
       </w:r>
       <w:r>
-        <w:t>endogenous and exogenous attention</w:t>
-      </w:r>
-      <w:r>
-        <w:t xml:space="preserve">. In the </w:t>
-      </w:r>
-      <w:r>
-        <w:t xml:space="preserve">endogenous attention </w:t>
-      </w:r>
-      <w:proofErr w:type="gramStart"/>
-      <w:r>
-        <w:t xml:space="preserve">task, </w:t>
-      </w:r>
-      <w:r>
-        <w:t xml:space="preserve"> participants</w:t>
-      </w:r>
-      <w:proofErr w:type="gramEnd"/>
-      <w:r>
-        <w:t xml:space="preserve"> were provided with a </w:t>
-      </w:r>
-      <w:r>
-        <w:t xml:space="preserve">central </w:t>
-      </w:r>
-      <w:r>
-        <w:t xml:space="preserve">cue (an arrow) which </w:t>
-      </w:r>
-      <w:r>
-        <w:t xml:space="preserve">informed </w:t>
-      </w:r>
-      <w:r>
-        <w:t>the participant</w:t>
-      </w:r>
-      <w:r>
-        <w:t>s</w:t>
+        <w:t xml:space="preserve">as </w:t>
+      </w:r>
+      <w:r>
+        <w:t xml:space="preserve">to which side </w:t>
+      </w:r>
+      <w:r>
+        <w:t xml:space="preserve">the target would appear. After 1500 </w:t>
+      </w:r>
+      <w:proofErr w:type="spellStart"/>
+      <w:r>
+        <w:t>ms</w:t>
+      </w:r>
+      <w:proofErr w:type="spellEnd"/>
+      <w:r>
+        <w:t xml:space="preserve"> the target (the </w:t>
+      </w:r>
+      <w:r>
+        <w:t>‘</w:t>
+      </w:r>
+      <w:r>
+        <w:t>X</w:t>
+      </w:r>
+      <w:r>
+        <w:t>’</w:t>
+      </w:r>
+      <w:r>
+        <w:t xml:space="preserve">) then appeared at the </w:t>
+      </w:r>
+      <w:r>
+        <w:t>side indicated by the cue</w:t>
       </w:r>
       <w:r>
         <w:t xml:space="preserve"> </w:t>
       </w:r>
       <w:r>
-        <w:t xml:space="preserve">as </w:t>
-      </w:r>
-      <w:r>
-        <w:t xml:space="preserve">to which side </w:t>
-      </w:r>
-      <w:r>
-        <w:t xml:space="preserve">the target would appear. After 1500 </w:t>
-      </w:r>
-      <w:proofErr w:type="spellStart"/>
-      <w:r>
-        <w:t>ms</w:t>
-      </w:r>
-      <w:proofErr w:type="spellEnd"/>
-      <w:r>
-        <w:t xml:space="preserve"> the target (the </w:t>
-      </w:r>
-      <w:r>
-        <w:t>‘</w:t>
-      </w:r>
-      <w:r>
-        <w:t>X</w:t>
-      </w:r>
-      <w:r>
-        <w:t>’</w:t>
-      </w:r>
-      <w:r>
-        <w:t xml:space="preserve">) then appeared at the </w:t>
-      </w:r>
-      <w:r>
-        <w:t>side indicated by the cue</w:t>
-      </w:r>
-      <w:r>
-        <w:t xml:space="preserve"> </w:t>
-      </w:r>
-      <w:r>
         <w:t>75</w:t>
       </w:r>
       <w:r>
@@ -834,15 +871,7 @@
         <w:t>of that indicated by the cue</w:t>
       </w:r>
       <w:r>
-        <w:t xml:space="preserve"> </w:t>
-      </w:r>
-      <w:proofErr w:type="gramStart"/>
-      <w:r>
-        <w:t>In</w:t>
-      </w:r>
-      <w:proofErr w:type="gramEnd"/>
-      <w:r>
-        <w:t xml:space="preserve"> the </w:t>
+        <w:t xml:space="preserve"> In the </w:t>
       </w:r>
       <w:r>
         <w:t>exogenous task</w:t>
@@ -953,7 +982,6 @@
           <w:b/>
           <w:u w:val="single"/>
         </w:rPr>
-        <w:lastRenderedPageBreak/>
         <w:t>Data</w:t>
       </w:r>
       <w:r>
@@ -973,6 +1001,7 @@
         <w:rPr>
           <w:noProof/>
         </w:rPr>
+        <w:lastRenderedPageBreak/>
         <w:drawing>
           <wp:inline distT="0" distB="0" distL="0" distR="0" wp14:anchorId="5B6D5E3C" wp14:editId="79913EB7">
             <wp:extent cx="5781772" cy="5638800"/>
@@ -991,7 +1020,7 @@
                     </pic:cNvPicPr>
                   </pic:nvPicPr>
                   <pic:blipFill>
-                    <a:blip r:embed="rId12">
+                    <a:blip r:embed="rId13">
                       <a:extLst>
                         <a:ext uri="{28A0092B-C50C-407E-A947-70E740481C1C}">
                           <a14:useLocalDpi xmlns:a14="http://schemas.microsoft.com/office/drawing/2010/main" val="0"/>
@@ -1318,7 +1347,6 @@
         <w:rPr>
           <w:iCs/>
         </w:rPr>
-        <w:lastRenderedPageBreak/>
         <w:t xml:space="preserve">The following questions should be answered in relation to the data in </w:t>
       </w:r>
       <w:r>
@@ -1770,7 +1798,7 @@
                     </pic:cNvPicPr>
                   </pic:nvPicPr>
                   <pic:blipFill>
-                    <a:blip r:embed="rId13">
+                    <a:blip r:embed="rId14">
                       <a:extLst>
                         <a:ext uri="{28A0092B-C50C-407E-A947-70E740481C1C}">
                           <a14:useLocalDpi xmlns:a14="http://schemas.microsoft.com/office/drawing/2010/main" val="0"/>
@@ -1973,27 +2001,13 @@
         <w:rPr>
           <w:sz w:val="20"/>
         </w:rPr>
-        <w:t xml:space="preserve">the target was preceded by an </w:t>
-      </w:r>
-      <w:proofErr w:type="gramStart"/>
-      <w:r>
-        <w:rPr>
-          <w:sz w:val="20"/>
-        </w:rPr>
-        <w:t xml:space="preserve">uninformative </w:t>
-      </w:r>
-      <w:r>
-        <w:rPr>
-          <w:sz w:val="20"/>
-        </w:rPr>
-        <w:t xml:space="preserve"> square</w:t>
-      </w:r>
-      <w:proofErr w:type="gramEnd"/>
-      <w:r>
-        <w:rPr>
-          <w:sz w:val="20"/>
-        </w:rPr>
-        <w:t xml:space="preserve"> presented to the left</w:t>
+        <w:t xml:space="preserve">the target was preceded by an uninformative </w:t>
+      </w:r>
+      <w:r>
+        <w:rPr>
+          <w:sz w:val="20"/>
+        </w:rPr>
+        <w:t xml:space="preserve"> square presented to the left</w:t>
       </w:r>
       <w:r>
         <w:rPr>
@@ -2035,21 +2049,7 @@
         <w:rPr>
           <w:sz w:val="20"/>
         </w:rPr>
-        <w:t xml:space="preserve"> locked to the target, </w:t>
-      </w:r>
-      <w:proofErr w:type="gramStart"/>
-      <w:r>
-        <w:rPr>
-          <w:sz w:val="20"/>
-        </w:rPr>
-        <w:t>that is to say that</w:t>
-      </w:r>
-      <w:proofErr w:type="gramEnd"/>
-      <w:r>
-        <w:rPr>
-          <w:sz w:val="20"/>
-        </w:rPr>
-        <w:t xml:space="preserve"> </w:t>
+        <w:t xml:space="preserve"> locked to the target, that is to say that </w:t>
       </w:r>
       <w:r>
         <w:rPr>
@@ -2387,7 +2387,7 @@
       </w:r>
     </w:p>
     <w:sectPr>
-      <w:footerReference w:type="default" r:id="rId14"/>
+      <w:footerReference w:type="default" r:id="rId15"/>
       <w:pgSz w:w="11906" w:h="16838"/>
       <w:pgMar w:top="1440" w:right="1440" w:bottom="1440" w:left="1440" w:header="708" w:footer="708" w:gutter="0"/>
       <w:cols w:space="708"/>
@@ -4162,6 +4162,61 @@
 </file>
 
 <file path=customXml/item1.xml><?xml version="1.0" encoding="utf-8"?>
+<p:properties xmlns:p="http://schemas.microsoft.com/office/2006/metadata/properties" xmlns:xsi="http://www.w3.org/2001/XMLSchema-instance" xmlns:pc="http://schemas.microsoft.com/office/infopath/2007/PartnerControls">
+  <documentManagement>
+    <DefaultSectionNames xmlns="dd8b4b20-77ca-4dba-bfca-086644cf92ff" xsi:nil="true"/>
+    <Is_Collaboration_Space_Locked xmlns="dd8b4b20-77ca-4dba-bfca-086644cf92ff" xsi:nil="true"/>
+    <Owner xmlns="dd8b4b20-77ca-4dba-bfca-086644cf92ff">
+      <UserInfo>
+        <DisplayName/>
+        <AccountId xsi:nil="true"/>
+        <AccountType/>
+      </UserInfo>
+    </Owner>
+    <Members xmlns="dd8b4b20-77ca-4dba-bfca-086644cf92ff">
+      <UserInfo>
+        <DisplayName/>
+        <AccountId xsi:nil="true"/>
+        <AccountType/>
+      </UserInfo>
+    </Members>
+    <Member_Groups xmlns="dd8b4b20-77ca-4dba-bfca-086644cf92ff">
+      <UserInfo>
+        <DisplayName/>
+        <AccountId xsi:nil="true"/>
+        <AccountType/>
+      </UserInfo>
+    </Member_Groups>
+    <CultureName xmlns="dd8b4b20-77ca-4dba-bfca-086644cf92ff" xsi:nil="true"/>
+    <Invited_Leaders xmlns="dd8b4b20-77ca-4dba-bfca-086644cf92ff" xsi:nil="true"/>
+    <Invited_Members xmlns="dd8b4b20-77ca-4dba-bfca-086644cf92ff" xsi:nil="true"/>
+    <Leaders xmlns="dd8b4b20-77ca-4dba-bfca-086644cf92ff">
+      <UserInfo>
+        <DisplayName/>
+        <AccountId xsi:nil="true"/>
+        <AccountType/>
+      </UserInfo>
+    </Leaders>
+    <Templates xmlns="dd8b4b20-77ca-4dba-bfca-086644cf92ff" xsi:nil="true"/>
+    <Self_Registration_Enabled xmlns="dd8b4b20-77ca-4dba-bfca-086644cf92ff" xsi:nil="true"/>
+    <FolderType xmlns="dd8b4b20-77ca-4dba-bfca-086644cf92ff" xsi:nil="true"/>
+    <AppVersion xmlns="dd8b4b20-77ca-4dba-bfca-086644cf92ff" xsi:nil="true"/>
+    <Has_Leaders_Only_SectionGroup xmlns="dd8b4b20-77ca-4dba-bfca-086644cf92ff" xsi:nil="true"/>
+    <NotebookType xmlns="dd8b4b20-77ca-4dba-bfca-086644cf92ff" xsi:nil="true"/>
+  </documentManagement>
+</p:properties>
+</file>
+
+<file path=customXml/item2.xml><?xml version="1.0" encoding="utf-8"?>
+<?mso-contentType ?>
+<FormTemplates xmlns="http://schemas.microsoft.com/sharepoint/v3/contenttype/forms">
+  <Display>DocumentLibraryForm</Display>
+  <Edit>DocumentLibraryForm</Edit>
+  <New>DocumentLibraryForm</New>
+</FormTemplates>
+</file>
+
+<file path=customXml/item3.xml><?xml version="1.0" encoding="utf-8"?>
 <ct:contentTypeSchema xmlns:ct="http://schemas.microsoft.com/office/2006/metadata/contentType" xmlns:ma="http://schemas.microsoft.com/office/2006/metadata/properties/metaAttributes" ct:_="" ma:_="" ma:contentTypeName="Document" ma:contentTypeID="0x010100F6B4D96855282F4181C2B95E62E8972A" ma:contentTypeVersion="27" ma:contentTypeDescription="Create a new document." ma:contentTypeScope="" ma:versionID="52498e69144de75e6afca0927e55f38f">
   <xsd:schema xmlns:xsd="http://www.w3.org/2001/XMLSchema" xmlns:xs="http://www.w3.org/2001/XMLSchema" xmlns:p="http://schemas.microsoft.com/office/2006/metadata/properties" xmlns:ns3="dd8b4b20-77ca-4dba-bfca-086644cf92ff" xmlns:ns4="8f5d3200-e961-4e85-96d9-a65cea9ae476" targetNamespace="http://schemas.microsoft.com/office/2006/metadata/properties" ma:root="true" ma:fieldsID="98c860eb18b89cd6953661fb54ce78ec" ns3:_="" ns4:_="">
     <xsd:import namespace="dd8b4b20-77ca-4dba-bfca-086644cf92ff"/>
@@ -4532,66 +4587,29 @@
 </ct:contentTypeSchema>
 </file>
 
-<file path=customXml/item2.xml><?xml version="1.0" encoding="utf-8"?>
-<?mso-contentType ?>
-<FormTemplates xmlns="http://schemas.microsoft.com/sharepoint/v3/contenttype/forms">
-  <Display>DocumentLibraryForm</Display>
-  <Edit>DocumentLibraryForm</Edit>
-  <New>DocumentLibraryForm</New>
-</FormTemplates>
-</file>
-
-<file path=customXml/item3.xml><?xml version="1.0" encoding="utf-8"?>
-<p:properties xmlns:p="http://schemas.microsoft.com/office/2006/metadata/properties" xmlns:xsi="http://www.w3.org/2001/XMLSchema-instance" xmlns:pc="http://schemas.microsoft.com/office/infopath/2007/PartnerControls">
-  <documentManagement>
-    <DefaultSectionNames xmlns="dd8b4b20-77ca-4dba-bfca-086644cf92ff" xsi:nil="true"/>
-    <Is_Collaboration_Space_Locked xmlns="dd8b4b20-77ca-4dba-bfca-086644cf92ff" xsi:nil="true"/>
-    <Owner xmlns="dd8b4b20-77ca-4dba-bfca-086644cf92ff">
-      <UserInfo>
-        <DisplayName/>
-        <AccountId xsi:nil="true"/>
-        <AccountType/>
-      </UserInfo>
-    </Owner>
-    <Members xmlns="dd8b4b20-77ca-4dba-bfca-086644cf92ff">
-      <UserInfo>
-        <DisplayName/>
-        <AccountId xsi:nil="true"/>
-        <AccountType/>
-      </UserInfo>
-    </Members>
-    <Member_Groups xmlns="dd8b4b20-77ca-4dba-bfca-086644cf92ff">
-      <UserInfo>
-        <DisplayName/>
-        <AccountId xsi:nil="true"/>
-        <AccountType/>
-      </UserInfo>
-    </Member_Groups>
-    <CultureName xmlns="dd8b4b20-77ca-4dba-bfca-086644cf92ff" xsi:nil="true"/>
-    <Invited_Leaders xmlns="dd8b4b20-77ca-4dba-bfca-086644cf92ff" xsi:nil="true"/>
-    <Invited_Members xmlns="dd8b4b20-77ca-4dba-bfca-086644cf92ff" xsi:nil="true"/>
-    <Leaders xmlns="dd8b4b20-77ca-4dba-bfca-086644cf92ff">
-      <UserInfo>
-        <DisplayName/>
-        <AccountId xsi:nil="true"/>
-        <AccountType/>
-      </UserInfo>
-    </Leaders>
-    <Templates xmlns="dd8b4b20-77ca-4dba-bfca-086644cf92ff" xsi:nil="true"/>
-    <Self_Registration_Enabled xmlns="dd8b4b20-77ca-4dba-bfca-086644cf92ff" xsi:nil="true"/>
-    <FolderType xmlns="dd8b4b20-77ca-4dba-bfca-086644cf92ff" xsi:nil="true"/>
-    <AppVersion xmlns="dd8b4b20-77ca-4dba-bfca-086644cf92ff" xsi:nil="true"/>
-    <Has_Leaders_Only_SectionGroup xmlns="dd8b4b20-77ca-4dba-bfca-086644cf92ff" xsi:nil="true"/>
-    <NotebookType xmlns="dd8b4b20-77ca-4dba-bfca-086644cf92ff" xsi:nil="true"/>
-  </documentManagement>
-</p:properties>
-</file>
-
 <file path=customXml/item4.xml><?xml version="1.0" encoding="utf-8"?>
 <b:Sources xmlns:b="http://schemas.openxmlformats.org/officeDocument/2006/bibliography" xmlns="http://schemas.openxmlformats.org/officeDocument/2006/bibliography" SelectedStyle="\APASixthEditionOfficeOnline.xsl" StyleName="APA" Version="6"/>
 </file>
 
 <file path=customXml/itemProps1.xml><?xml version="1.0" encoding="utf-8"?>
+<ds:datastoreItem xmlns:ds="http://schemas.openxmlformats.org/officeDocument/2006/customXml" ds:itemID="{E0C5FAB6-3FF3-464C-A3ED-4DB4FC13AD40}">
+  <ds:schemaRefs>
+    <ds:schemaRef ds:uri="http://schemas.microsoft.com/office/2006/metadata/properties"/>
+    <ds:schemaRef ds:uri="http://schemas.microsoft.com/office/infopath/2007/PartnerControls"/>
+    <ds:schemaRef ds:uri="dd8b4b20-77ca-4dba-bfca-086644cf92ff"/>
+  </ds:schemaRefs>
+</ds:datastoreItem>
+</file>
+
+<file path=customXml/itemProps2.xml><?xml version="1.0" encoding="utf-8"?>
+<ds:datastoreItem xmlns:ds="http://schemas.openxmlformats.org/officeDocument/2006/customXml" ds:itemID="{7DE2ED68-90D1-486B-86D3-42F8BC759D4F}">
+  <ds:schemaRefs>
+    <ds:schemaRef ds:uri="http://schemas.microsoft.com/sharepoint/v3/contenttype/forms"/>
+  </ds:schemaRefs>
+</ds:datastoreItem>
+</file>
+
+<file path=customXml/itemProps3.xml><?xml version="1.0" encoding="utf-8"?>
 <ds:datastoreItem xmlns:ds="http://schemas.openxmlformats.org/officeDocument/2006/customXml" ds:itemID="{F7F32C3B-2A34-41C3-AE58-4611F5A02235}">
   <ds:schemaRefs>
     <ds:schemaRef ds:uri="http://schemas.microsoft.com/office/2006/metadata/contentType"/>
@@ -4610,24 +4628,6 @@
 </ds:datastoreItem>
 </file>
 
-<file path=customXml/itemProps2.xml><?xml version="1.0" encoding="utf-8"?>
-<ds:datastoreItem xmlns:ds="http://schemas.openxmlformats.org/officeDocument/2006/customXml" ds:itemID="{7DE2ED68-90D1-486B-86D3-42F8BC759D4F}">
-  <ds:schemaRefs>
-    <ds:schemaRef ds:uri="http://schemas.microsoft.com/sharepoint/v3/contenttype/forms"/>
-  </ds:schemaRefs>
-</ds:datastoreItem>
-</file>
-
-<file path=customXml/itemProps3.xml><?xml version="1.0" encoding="utf-8"?>
-<ds:datastoreItem xmlns:ds="http://schemas.openxmlformats.org/officeDocument/2006/customXml" ds:itemID="{E0C5FAB6-3FF3-464C-A3ED-4DB4FC13AD40}">
-  <ds:schemaRefs>
-    <ds:schemaRef ds:uri="http://schemas.microsoft.com/office/2006/metadata/properties"/>
-    <ds:schemaRef ds:uri="http://schemas.microsoft.com/office/infopath/2007/PartnerControls"/>
-    <ds:schemaRef ds:uri="dd8b4b20-77ca-4dba-bfca-086644cf92ff"/>
-  </ds:schemaRefs>
-</ds:datastoreItem>
-</file>
-
 <file path=customXml/itemProps4.xml><?xml version="1.0" encoding="utf-8"?>
 <ds:datastoreItem xmlns:ds="http://schemas.openxmlformats.org/officeDocument/2006/customXml" ds:itemID="{E304CF3B-8691-4B89-A891-2D1762E600B3}">
   <ds:schemaRefs>

</xml_diff>

<commit_message>
added new template and published
</commit_message>
<xml_diff>
--- a/_book/template.docx
+++ b/_book/template.docx
@@ -105,10 +105,10 @@
         </w:numPr>
       </w:pPr>
       <w:r>
-        <w:t xml:space="preserve">Below </w:t>
-      </w:r>
-      <w:r>
-        <w:t xml:space="preserve">copy and paste </w:t>
+        <w:t>C</w:t>
+      </w:r>
+      <w:r>
+        <w:t xml:space="preserve">opy and paste </w:t>
       </w:r>
       <w:r>
         <w:t xml:space="preserve">an image of </w:t>
@@ -232,7 +232,31 @@
         <w:rPr>
           <w:iCs/>
         </w:rPr>
-        <w:t xml:space="preserve">What filters would you typically apply to EEG data and what is the </w:t>
+        <w:t xml:space="preserve">What filters </w:t>
+      </w:r>
+      <w:r>
+        <w:rPr>
+          <w:iCs/>
+        </w:rPr>
+        <w:t xml:space="preserve">did you apply </w:t>
+      </w:r>
+      <w:r>
+        <w:rPr>
+          <w:iCs/>
+        </w:rPr>
+        <w:t xml:space="preserve">to </w:t>
+      </w:r>
+      <w:r>
+        <w:rPr>
+          <w:iCs/>
+        </w:rPr>
+        <w:t xml:space="preserve">your </w:t>
+      </w:r>
+      <w:r>
+        <w:rPr>
+          <w:iCs/>
+        </w:rPr>
+        <w:t xml:space="preserve">EEG data and what is the </w:t>
       </w:r>
       <w:r>
         <w:rPr>
@@ -244,7 +268,19 @@
         <w:rPr>
           <w:iCs/>
         </w:rPr>
-        <w:t xml:space="preserve"> of each? </w:t>
+        <w:t xml:space="preserve"> of each</w:t>
+      </w:r>
+      <w:r>
+        <w:rPr>
+          <w:iCs/>
+        </w:rPr>
+        <w:t xml:space="preserve"> filter</w:t>
+      </w:r>
+      <w:r>
+        <w:rPr>
+          <w:iCs/>
+        </w:rPr>
+        <w:t xml:space="preserve">? </w:t>
       </w:r>
       <w:r>
         <w:rPr>
@@ -287,6 +323,12 @@
         <w:rPr>
           <w:iCs/>
         </w:rPr>
+        <w:t xml:space="preserve">Did you interpolate any electrodes, which ones and why did you interpolate them? </w:t>
+      </w:r>
+      <w:r>
+        <w:rPr>
+          <w:iCs/>
+        </w:rPr>
         <w:t xml:space="preserve">What is electrode </w:t>
       </w:r>
       <w:r>
@@ -335,13 +377,19 @@
         <w:rPr>
           <w:iCs/>
         </w:rPr>
-        <w:t xml:space="preserve">Why </w:t>
-      </w:r>
-      <w:r>
-        <w:rPr>
-          <w:iCs/>
-        </w:rPr>
-        <w:t>do you need to perform artefact re</w:t>
+        <w:t xml:space="preserve">What </w:t>
+      </w:r>
+      <w:r>
+        <w:rPr>
+          <w:iCs/>
+        </w:rPr>
+        <w:t xml:space="preserve">criteria did you use to </w:t>
+      </w:r>
+      <w:r>
+        <w:rPr>
+          <w:iCs/>
+        </w:rPr>
+        <w:t>perform artefact re</w:t>
       </w:r>
       <w:r>
         <w:rPr>
@@ -354,6 +402,12 @@
           <w:iCs/>
         </w:rPr>
         <w:t xml:space="preserve">ection? </w:t>
+      </w:r>
+      <w:r>
+        <w:rPr>
+          <w:iCs/>
+        </w:rPr>
+        <w:t xml:space="preserve">What is the purpose of artefact rejection given that the data has already been cleaned? </w:t>
       </w:r>
     </w:p>
     <w:p>
@@ -398,7 +452,6 @@
         <w:jc w:val="both"/>
       </w:pPr>
       <w:r>
-        <w:lastRenderedPageBreak/>
         <w:t xml:space="preserve">The following questions </w:t>
       </w:r>
       <w:r>
@@ -950,7 +1003,6 @@
           <w:b/>
           <w:u w:val="single"/>
         </w:rPr>
-        <w:lastRenderedPageBreak/>
         <w:t>Data</w:t>
       </w:r>
       <w:r>
@@ -1350,7 +1402,6 @@
         <w:rPr>
           <w:iCs/>
         </w:rPr>
-        <w:lastRenderedPageBreak/>
         <w:t xml:space="preserve">The following questions should be answered in relation to the data in </w:t>
       </w:r>
       <w:r>
@@ -4166,7 +4217,12 @@
 </file>
 
 <file path=customXml/item1.xml><?xml version="1.0" encoding="utf-8"?>
-<b:Sources xmlns:b="http://schemas.openxmlformats.org/officeDocument/2006/bibliography" xmlns="http://schemas.openxmlformats.org/officeDocument/2006/bibliography" SelectedStyle="\APASixthEditionOfficeOnline.xsl" StyleName="APA" Version="6"/>
+<?mso-contentType ?>
+<FormTemplates xmlns="http://schemas.microsoft.com/sharepoint/v3/contenttype/forms">
+  <Display>DocumentLibraryForm</Display>
+  <Edit>DocumentLibraryForm</Edit>
+  <New>DocumentLibraryForm</New>
+</FormTemplates>
 </file>
 
 <file path=customXml/item2.xml><?xml version="1.0" encoding="utf-8"?>
@@ -4541,12 +4597,7 @@
 </file>
 
 <file path=customXml/item3.xml><?xml version="1.0" encoding="utf-8"?>
-<?mso-contentType ?>
-<FormTemplates xmlns="http://schemas.microsoft.com/sharepoint/v3/contenttype/forms">
-  <Display>DocumentLibraryForm</Display>
-  <Edit>DocumentLibraryForm</Edit>
-  <New>DocumentLibraryForm</New>
-</FormTemplates>
+<b:Sources xmlns:b="http://schemas.openxmlformats.org/officeDocument/2006/bibliography" xmlns="http://schemas.openxmlformats.org/officeDocument/2006/bibliography" SelectedStyle="\APASixthEditionOfficeOnline.xsl" StyleName="APA" Version="6"/>
 </file>
 
 <file path=customXml/item4.xml><?xml version="1.0" encoding="utf-8"?>
@@ -4596,9 +4647,9 @@
 </file>
 
 <file path=customXml/itemProps1.xml><?xml version="1.0" encoding="utf-8"?>
-<ds:datastoreItem xmlns:ds="http://schemas.openxmlformats.org/officeDocument/2006/customXml" ds:itemID="{E304CF3B-8691-4B89-A891-2D1762E600B3}">
+<ds:datastoreItem xmlns:ds="http://schemas.openxmlformats.org/officeDocument/2006/customXml" ds:itemID="{7DE2ED68-90D1-486B-86D3-42F8BC759D4F}">
   <ds:schemaRefs>
-    <ds:schemaRef ds:uri="http://schemas.openxmlformats.org/officeDocument/2006/bibliography"/>
+    <ds:schemaRef ds:uri="http://schemas.microsoft.com/sharepoint/v3/contenttype/forms"/>
   </ds:schemaRefs>
 </ds:datastoreItem>
 </file>
@@ -4623,9 +4674,9 @@
 </file>
 
 <file path=customXml/itemProps3.xml><?xml version="1.0" encoding="utf-8"?>
-<ds:datastoreItem xmlns:ds="http://schemas.openxmlformats.org/officeDocument/2006/customXml" ds:itemID="{7DE2ED68-90D1-486B-86D3-42F8BC759D4F}">
+<ds:datastoreItem xmlns:ds="http://schemas.openxmlformats.org/officeDocument/2006/customXml" ds:itemID="{E304CF3B-8691-4B89-A891-2D1762E600B3}">
   <ds:schemaRefs>
-    <ds:schemaRef ds:uri="http://schemas.microsoft.com/sharepoint/v3/contenttype/forms"/>
+    <ds:schemaRef ds:uri="http://schemas.openxmlformats.org/officeDocument/2006/bibliography"/>
   </ds:schemaRefs>
 </ds:datastoreItem>
 </file>

</xml_diff>